<commit_message>
production version for 10 languages
fuck yeah
</commit_message>
<xml_diff>
--- a/texte.docx
+++ b/texte.docx
@@ -2,21 +2,16 @@
 <file path=word/document.xml><?xml version="1.0" encoding="utf-8"?>
 <w:document xmlns:wpc="http://schemas.microsoft.com/office/word/2010/wordprocessingCanvas" xmlns:mc="http://schemas.openxmlformats.org/markup-compatibility/2006" xmlns:o="urn:schemas-microsoft-com:office:office" xmlns:r="http://schemas.openxmlformats.org/officeDocument/2006/relationships" xmlns:m="http://schemas.openxmlformats.org/officeDocument/2006/math" xmlns:v="urn:schemas-microsoft-com:vml" xmlns:wp14="http://schemas.microsoft.com/office/word/2010/wordprocessingDrawing" xmlns:wp="http://schemas.openxmlformats.org/drawingml/2006/wordprocessingDrawing" xmlns:w10="urn:schemas-microsoft-com:office:word" xmlns:w="http://schemas.openxmlformats.org/wordprocessingml/2006/main" xmlns:w14="http://schemas.microsoft.com/office/word/2010/wordml" xmlns:w15="http://schemas.microsoft.com/office/word/2012/wordml" xmlns:wpg="http://schemas.microsoft.com/office/word/2010/wordprocessingGroup" xmlns:wpi="http://schemas.microsoft.com/office/word/2010/wordprocessingInk" xmlns:wne="http://schemas.microsoft.com/office/word/2006/wordml" xmlns:wps="http://schemas.microsoft.com/office/word/2010/wordprocessingShape" mc:Ignorable="w14 w15 wp14">
   <w:body>
-    <w:p/>
-    <w:p/>
-    <w:p/>
-    <w:p>
-      <w:pPr>
-        <w:rPr>
-          <w:b/>
-          <w:bCs/>
-          <w:lang w:val="fr-CH"/>
-        </w:rPr>
-      </w:pPr>
-      <w:r>
-        <w:rPr>
-          <w:b/>
-          <w:bCs/>
+    <w:p>
+      <w:pPr>
+        <w:pStyle w:val="Heading1"/>
+        <w:spacing w:before="0"/>
+        <w:rPr>
+          <w:lang w:val="fr-CH"/>
+        </w:rPr>
+      </w:pPr>
+      <w:r>
+        <w:rPr>
           <w:lang w:val="fr-CH"/>
         </w:rPr>
         <w:t>CLIMAT</w:t>
@@ -24,24 +19,24 @@
     </w:p>
     <w:p>
       <w:pPr>
-        <w:pStyle w:val="Heading1"/>
-        <w:rPr>
-          <w:lang w:val="fr-CH"/>
-        </w:rPr>
-      </w:pPr>
-      <w:r>
-        <w:rPr>
-          <w:lang w:val="fr-CH"/>
-        </w:rPr>
-        <w:t xml:space="preserve">2015: record de chaleur en Suisse et dans le monde </w:t>
-      </w:r>
-    </w:p>
-    <w:p>
-      <w:pPr>
-        <w:rPr>
-          <w:lang w:val="fr-CH"/>
-        </w:rPr>
-      </w:pPr>
+        <w:rPr>
+          <w:lang w:val="fr-CH"/>
+        </w:rPr>
+      </w:pPr>
+    </w:p>
+    <w:p>
+      <w:pPr>
+        <w:pStyle w:val="Title"/>
+        <w:rPr>
+          <w:lang w:val="fr-CH"/>
+        </w:rPr>
+      </w:pPr>
+      <w:r>
+        <w:rPr>
+          <w:lang w:val="fr-CH"/>
+        </w:rPr>
+        <w:t>A quel point a-t-il fait chaud en 2015?</w:t>
+      </w:r>
     </w:p>
     <w:p>
       <w:pPr>
@@ -61,34 +56,27 @@
         <w:rPr>
           <w:lang w:val="fr-CH"/>
         </w:rPr>
-        <w:t>2015 restera dans les annales comme une des années les plus chaudes. Si l’été 2015 a été particulièrement bouillant en Suisse, jamais les montagnes helvètes n'avaient connu un mois de décembre aussi chaud. Illustration du phénomène avec plus de 150 années de relevés météorologiques.</w:t>
-      </w:r>
-    </w:p>
-    <w:p>
-      <w:pPr>
-        <w:rPr>
-          <w:lang w:val="fr-CH"/>
-        </w:rPr>
-      </w:pPr>
-    </w:p>
-    <w:p>
-      <w:pPr>
-        <w:rPr>
-          <w:lang w:val="fr-CH"/>
-        </w:rPr>
-      </w:pPr>
-    </w:p>
-    <w:p>
-      <w:pPr>
-        <w:rPr>
-          <w:lang w:val="fr-CH"/>
-        </w:rPr>
-      </w:pPr>
-      <w:r>
-        <w:rPr>
-          <w:lang w:val="fr-CH"/>
-        </w:rPr>
-        <w:t xml:space="preserve">Depuis le début des relevés météorologiques Suisse en 1864, il n'a jamais fait aussi chaud qu'en 2015. Durant l’été dernier, </w:t>
+        <w:t>2015 restera dans les annales comme une des années les plus chaudes en Suisse et dans le monde. Si l’été 2015 a été particulièrement torride en Suisse, jamais les montagnes helvètes n'avaient connu un mois de décembre aussi doux. Illustration du phénomène avec plus de 150 années de relevés météorologiques.</w:t>
+      </w:r>
+    </w:p>
+    <w:p>
+      <w:pPr>
+        <w:rPr>
+          <w:lang w:val="fr-CH"/>
+        </w:rPr>
+      </w:pPr>
+    </w:p>
+    <w:p>
+      <w:pPr>
+        <w:rPr>
+          <w:lang w:val="fr-CH"/>
+        </w:rPr>
+      </w:pPr>
+      <w:r>
+        <w:rPr>
+          <w:lang w:val="fr-CH"/>
+        </w:rPr>
+        <w:t xml:space="preserve">Depuis le début des relevés météorologiques en Suisse en 1864, il n'a jamais fait aussi chaud qu'en 2015. Durant l’été dernier, </w:t>
       </w:r>
       <w:hyperlink r:id="rId5" w:history="1">
         <w:r>
@@ -103,112 +91,32 @@
         <w:rPr>
           <w:lang w:val="fr-CH"/>
         </w:rPr>
-        <w:t xml:space="preserve"> ont été enregistrés en plaine dans la région francophone (ouest de la Suisse) ainsi que dans la partie italophone (sud du pays). </w:t>
-      </w:r>
-    </w:p>
-    <w:p>
-      <w:pPr>
-        <w:rPr>
-          <w:lang w:val="fr-CH"/>
-        </w:rPr>
-      </w:pPr>
-    </w:p>
-    <w:p>
-      <w:pPr>
-        <w:rPr>
-          <w:lang w:val="fr-CH"/>
-        </w:rPr>
-      </w:pPr>
-      <w:r>
-        <w:rPr>
-          <w:lang w:val="fr-CH"/>
-        </w:rPr>
-        <w:t xml:space="preserve">En cette période de tourisme hivernal en Suisse, c’est surtout en montagne que les températures clémentes se font le plus ressentir. Le graphique animé ci-dessous illustre ce phénomène en montrant en détails comment la température en altitude a évolué en 150 ans. Décembre 2015 a été le mois le plus chaud jamais enregistré en altitude, pour la première fois la température moyenne durant ce mois a </w:t>
-      </w:r>
-      <w:r>
-        <w:rPr>
-          <w:lang w:val="fr-CH"/>
-        </w:rPr>
-        <w:t>largement dépassé</w:t>
-      </w:r>
-      <w:r>
-        <w:rPr>
-          <w:lang w:val="fr-CH"/>
-        </w:rPr>
-        <w:t xml:space="preserve"> 0°C. </w:t>
-      </w:r>
-    </w:p>
-    <w:p>
-      <w:pPr>
-        <w:rPr>
-          <w:lang w:val="fr-CH"/>
-        </w:rPr>
-      </w:pPr>
+        <w:t xml:space="preserve"> ont été enregistrés en plaine dans la région francophone (ouest de la Suisse) ainsi que dans la partie italophone (sud du pays).</w:t>
+      </w:r>
+    </w:p>
+    <w:p>
+      <w:pPr>
+        <w:rPr>
+          <w:lang w:val="fr-CH"/>
+        </w:rPr>
+      </w:pPr>
+    </w:p>
+    <w:p>
+      <w:pPr>
+        <w:rPr>
+          <w:lang w:val="fr-CH"/>
+        </w:rPr>
+      </w:pPr>
+      <w:r>
+        <w:rPr>
+          <w:lang w:val="fr-CH"/>
+        </w:rPr>
+        <w:t>En cette période de tourisme hivernal, c’est surtout en montagne que les températures clémentes se font le plus ressentir. Le graphique animé ci-dessous illustre ce phénomène en montrant en détail comment la température en altitude a évolué en 150 ans. Décembre 2015 a été le mois le plus chaud jamais enregistré en altitude, la température moyenne durant ce mois y ayant pour la première fois dépassé 0°C.</w:t>
+      </w:r>
     </w:p>
     <w:p>
       <w:pPr>
         <w:pStyle w:val="IntenseQuote"/>
-        <w:rPr>
-          <w:rStyle w:val="IntenseEmphasis"/>
-        </w:rPr>
-      </w:pPr>
-      <w:r>
-        <w:rPr>
-          <w:rStyle w:val="IntenseEmphasis"/>
-        </w:rPr>
-        <w:t>ANIMATED CHART</w:t>
-      </w:r>
-    </w:p>
-    <w:p>
-      <w:pPr>
-        <w:rPr>
-          <w:lang w:val="fr-CH"/>
-        </w:rPr>
-      </w:pPr>
-    </w:p>
-    <w:p>
-      <w:pPr>
-        <w:rPr>
-          <w:lang w:val="fr-CH"/>
-        </w:rPr>
-      </w:pPr>
-      <w:r>
-        <w:rPr>
-          <w:lang w:val="fr-CH"/>
-        </w:rPr>
-        <w:t>Sur l’ensemble de la Suisse, la température moyenne a également atteint un niveau record en 2015. Plus de 1,3 degré de plus que la norme des 30 dernières années.</w:t>
-      </w:r>
-    </w:p>
-    <w:p>
-      <w:pPr>
-        <w:rPr>
-          <w:lang w:val="fr-CH"/>
-        </w:rPr>
-      </w:pPr>
-    </w:p>
-    <w:p>
-      <w:pPr>
-        <w:pStyle w:val="IntenseQuote"/>
-        <w:rPr>
-          <w:lang w:val="fr-CH"/>
-        </w:rPr>
-      </w:pPr>
-      <w:r>
-        <w:rPr>
-          <w:lang w:val="fr-CH"/>
-        </w:rPr>
-        <w:t>DATAWRAPPER</w:t>
-      </w:r>
-    </w:p>
-    <w:p>
-      <w:pPr>
-        <w:rPr>
-          <w:lang w:val="fr-CH"/>
-        </w:rPr>
-      </w:pPr>
-    </w:p>
-    <w:p>
-      <w:pPr>
         <w:rPr>
           <w:b/>
           <w:bCs/>
@@ -221,118 +129,109 @@
           <w:bCs/>
           <w:lang w:val="fr-CH"/>
         </w:rPr>
-        <w:t>Une situation mondiale</w:t>
-      </w:r>
-    </w:p>
-    <w:p>
-      <w:pPr>
-        <w:rPr>
-          <w:lang w:val="fr-CH"/>
-        </w:rPr>
-      </w:pPr>
-    </w:p>
-    <w:p>
-      <w:pPr>
-        <w:rPr>
-          <w:lang w:val="fr-CH"/>
-        </w:rPr>
-      </w:pPr>
-      <w:r>
-        <w:rPr>
-          <w:lang w:val="fr-CH"/>
-        </w:rPr>
-        <w:t>Au niveau international, les</w:t>
-      </w:r>
-      <w:r>
-        <w:rPr>
-          <w:lang w:val="fr-CH"/>
-        </w:rPr>
-        <w:t xml:space="preserve"> experts font le même constat. </w:t>
-      </w:r>
-      <w:r>
-        <w:rPr>
-          <w:lang w:val="fr-CH"/>
-        </w:rPr>
-        <w:t xml:space="preserve">Même si toutes les données pour 2015 n’ont pas encore été publiées, il semble déjà clair que l’année écoulée a été la plus chaude depuis 1880. </w:t>
-      </w:r>
-    </w:p>
-    <w:p>
-      <w:pPr>
-        <w:rPr>
-          <w:lang w:val="fr-CH"/>
-        </w:rPr>
-      </w:pPr>
-    </w:p>
-    <w:p>
-      <w:pPr>
-        <w:rPr>
-          <w:lang w:val="fr-CH"/>
-        </w:rPr>
-      </w:pPr>
-      <w:r>
-        <w:rPr>
-          <w:lang w:val="fr-CH"/>
-        </w:rPr>
-        <w:t xml:space="preserve">L’Organisation météorologique mondiale (OMM) a dernièrement annoncé que la température moyenne de la surface du globe devrait atteindre en 2015 un record et dépassé le seuil de 1°C de réchauffement par rapport à l’ère </w:t>
-      </w:r>
-      <w:proofErr w:type="spellStart"/>
-      <w:r>
-        <w:rPr>
-          <w:lang w:val="fr-CH"/>
-        </w:rPr>
-        <w:t>pré-industrielle</w:t>
-      </w:r>
-      <w:proofErr w:type="spellEnd"/>
-      <w:r>
-        <w:rPr>
-          <w:lang w:val="fr-CH"/>
-        </w:rPr>
-        <w:t>. Selon cette agence de l’ONU, les températures extrêmes sont imputables à la combinaison d’un épisode El Niño particulièrement puissant et au réchauffement dû aux émissions humaines de gaz à effet de serre.</w:t>
-      </w:r>
-    </w:p>
-    <w:p>
-      <w:pPr>
-        <w:rPr>
-          <w:lang w:val="fr-CH"/>
-        </w:rPr>
-      </w:pPr>
-    </w:p>
-    <w:p>
-      <w:pPr>
-        <w:rPr>
-          <w:lang w:val="fr-CH"/>
-        </w:rPr>
-      </w:pPr>
-      <w:r>
-        <w:rPr>
-          <w:lang w:val="fr-CH"/>
-        </w:rPr>
-        <w:t>El Niño est un phénomène climatique cyclique se traduisant par un réchauffement des eaux de l'océan Pacifique équatorial et peut causer de fortes sécheresses ou de violentes précipitations selon les régions.</w:t>
-      </w:r>
-    </w:p>
-    <w:p>
-      <w:pPr>
-        <w:rPr>
-          <w:lang w:val="fr-CH"/>
-        </w:rPr>
-      </w:pPr>
-    </w:p>
-    <w:p>
-      <w:pPr>
-        <w:rPr>
-          <w:lang w:val="fr-CH"/>
-        </w:rPr>
-      </w:pPr>
-    </w:p>
-    <w:p>
-      <w:pPr>
-        <w:rPr>
-          <w:lang w:val="fr-CH"/>
-        </w:rPr>
-      </w:pPr>
-    </w:p>
-    <w:p>
-      <w:pPr>
+        <w:t>Graphic 1 (animated image) – « 2015: année record de chaleur en Suisse »</w:t>
+      </w:r>
+    </w:p>
+    <w:p>
+      <w:pPr>
+        <w:pStyle w:val="IntenseQuote"/>
+        <w:rPr>
+          <w:lang w:val="en-US"/>
+        </w:rPr>
+      </w:pPr>
+      <w:r>
+        <w:rPr>
+          <w:lang w:val="en-US"/>
+        </w:rPr>
+        <w:t xml:space="preserve">Please translate the </w:t>
+      </w:r>
+      <w:r>
+        <w:rPr>
+          <w:lang w:val="en-US"/>
+        </w:rPr>
+        <w:t xml:space="preserve">short </w:t>
+      </w:r>
+      <w:r>
+        <w:rPr>
+          <w:lang w:val="en-US"/>
+        </w:rPr>
+        <w:t xml:space="preserve">excel file: </w:t>
+      </w:r>
+      <w:r>
+        <w:rPr>
+          <w:lang w:val="en-US"/>
+        </w:rPr>
+        <w:t>“</w:t>
+      </w:r>
+      <w:r>
+        <w:rPr>
+          <w:lang w:val="en-US"/>
+        </w:rPr>
+        <w:t>translations_temperatureDataVi</w:t>
+      </w:r>
+      <w:r>
+        <w:rPr>
+          <w:lang w:val="en-US"/>
+        </w:rPr>
+        <w:t>s</w:t>
+      </w:r>
+      <w:bookmarkStart w:id="0" w:name="_GoBack"/>
+      <w:bookmarkEnd w:id="0"/>
+      <w:r>
+        <w:rPr>
+          <w:lang w:val="en-US"/>
+        </w:rPr>
+        <w:t>.xls</w:t>
+      </w:r>
+      <w:r>
+        <w:rPr>
+          <w:lang w:val="en-US"/>
+        </w:rPr>
+        <w:t xml:space="preserve">” and email back to me. I will send you then the CID for </w:t>
+      </w:r>
+      <w:r>
+        <w:rPr>
+          <w:lang w:val="en-US"/>
+        </w:rPr>
+        <w:t>this</w:t>
+      </w:r>
+      <w:r>
+        <w:rPr>
+          <w:lang w:val="en-US"/>
+        </w:rPr>
+        <w:t xml:space="preserve"> animated image</w:t>
+      </w:r>
+    </w:p>
+    <w:p>
+      <w:pPr>
+        <w:rPr>
+          <w:lang w:val="en-US"/>
+        </w:rPr>
+      </w:pPr>
+    </w:p>
+    <w:p>
+      <w:pPr>
+        <w:rPr>
+          <w:lang w:val="fr-CH"/>
+        </w:rPr>
+      </w:pPr>
+      <w:r>
+        <w:rPr>
+          <w:lang w:val="fr-CH"/>
+        </w:rPr>
+        <w:t>Sur l’ensemble de la Suisse, la température moyenne a également atteint un niveau record en 2015.</w:t>
+      </w:r>
+    </w:p>
+    <w:p>
+      <w:pPr>
+        <w:rPr>
+          <w:lang w:val="fr-CH"/>
+        </w:rPr>
+      </w:pPr>
+    </w:p>
+    <w:p>
+      <w:pPr>
+        <w:pStyle w:val="IntenseQuote"/>
         <w:rPr>
           <w:b/>
           <w:bCs/>
@@ -345,41 +244,141 @@
           <w:bCs/>
           <w:lang w:val="fr-CH"/>
         </w:rPr>
+        <w:t>Graphic 2 (datawrapper) – « En 2015 en Suisse, 1.3°C d'écart par rapport à la norme des 30 années précédentes »</w:t>
+      </w:r>
+    </w:p>
+    <w:p>
+      <w:pPr>
+        <w:pStyle w:val="IntenseQuote"/>
+        <w:rPr>
+          <w:lang w:val="en-US"/>
+        </w:rPr>
+      </w:pPr>
+      <w:r>
+        <w:rPr>
+          <w:lang w:val="en-US"/>
+        </w:rPr>
+        <w:t xml:space="preserve">Please duplicate and translate </w:t>
+      </w:r>
+      <w:r>
+        <w:rPr>
+          <w:lang w:val="en-US"/>
+        </w:rPr>
+        <w:t xml:space="preserve">yourself </w:t>
+      </w:r>
+      <w:r>
+        <w:rPr>
+          <w:lang w:val="en-US"/>
+        </w:rPr>
+        <w:t xml:space="preserve">this graphic in datawrapper. </w:t>
+      </w:r>
+    </w:p>
+    <w:p>
+      <w:pPr>
+        <w:rPr>
+          <w:lang w:val="en-US"/>
+        </w:rPr>
+      </w:pPr>
+    </w:p>
+    <w:p>
+      <w:pPr>
+        <w:pStyle w:val="Heading3"/>
+        <w:rPr>
+          <w:lang w:val="fr-CH"/>
+        </w:rPr>
+      </w:pPr>
+      <w:r>
+        <w:rPr>
+          <w:lang w:val="fr-CH"/>
+        </w:rPr>
+        <w:t>Une situation mondiale</w:t>
+      </w:r>
+    </w:p>
+    <w:p>
+      <w:pPr>
+        <w:rPr>
+          <w:lang w:val="fr-CH"/>
+        </w:rPr>
+      </w:pPr>
+      <w:r>
+        <w:rPr>
+          <w:lang w:val="fr-CH"/>
+        </w:rPr>
+        <w:t>Au niveau international, les experts font le même constat. Même si toutes les données pour 2015 n’ont pas encore été publiées, il semble déjà clair que l’année écoulée a été la plus chaude depuis 1880.</w:t>
+      </w:r>
+    </w:p>
+    <w:p>
+      <w:pPr>
+        <w:rPr>
+          <w:lang w:val="fr-CH"/>
+        </w:rPr>
+      </w:pPr>
+    </w:p>
+    <w:p>
+      <w:pPr>
+        <w:rPr>
+          <w:lang w:val="fr-CH"/>
+        </w:rPr>
+      </w:pPr>
+      <w:r>
+        <w:rPr>
+          <w:lang w:val="fr-CH"/>
+        </w:rPr>
+        <w:t>L’Organisation météorologique mondiale (OMM) a dernièrement annoncé que la température moyenne de la surface du globe devrait atteindre en 2015 un record et dépasser le seuil de 1°C de réchauffement par rapport à l’ère pré-industrielle. Selon cette agence de l’ONU, les températures extrêmes sont imputables à la combinaison d’un épisode El Niño particulièrement puissant et au réchauffement dû aux émissions humaines de gaz à effet de serre.</w:t>
+      </w:r>
+    </w:p>
+    <w:p>
+      <w:pPr>
+        <w:rPr>
+          <w:lang w:val="fr-CH"/>
+        </w:rPr>
+      </w:pPr>
+    </w:p>
+    <w:p>
+      <w:pPr>
+        <w:rPr>
+          <w:lang w:val="fr-CH"/>
+        </w:rPr>
+      </w:pPr>
+      <w:r>
+        <w:rPr>
+          <w:lang w:val="fr-CH"/>
+        </w:rPr>
+        <w:t>El Niño est un phénomène climatique cyclique se traduisant par un réchauffement des eaux de l'océan Pacifique équatorial et peut causer de fortes sécheresses ou de violentes précipitations selon les régions.</w:t>
+      </w:r>
+    </w:p>
+    <w:p>
+      <w:pPr>
+        <w:rPr>
+          <w:lang w:val="fr-CH"/>
+        </w:rPr>
+      </w:pPr>
+    </w:p>
+    <w:p>
+      <w:pPr>
+        <w:pStyle w:val="Heading3"/>
+        <w:rPr>
+          <w:lang w:val="fr-CH"/>
+        </w:rPr>
+      </w:pPr>
+      <w:r>
+        <w:rPr>
+          <w:lang w:val="fr-CH"/>
+        </w:rPr>
         <w:t>A lire également</w:t>
       </w:r>
     </w:p>
     <w:p>
       <w:pPr>
         <w:rPr>
-          <w:b/>
-          <w:bCs/>
-          <w:lang w:val="fr-CH"/>
-        </w:rPr>
-      </w:pPr>
-      <w:r>
-        <w:rPr>
-          <w:lang w:val="fr-CH"/>
-        </w:rPr>
-        <w:lastRenderedPageBreak/>
-        <w:t>Graphique interactif de l</w:t>
-      </w:r>
-      <w:r>
-        <w:rPr>
-          <w:lang w:val="fr-CH"/>
-        </w:rPr>
-        <w:t>’évolution de la température mondiale jusqu’en 2014 (en anglais) et modèle pour le graphique animé réalisé</w:t>
-      </w:r>
-      <w:r>
-        <w:rPr>
-          <w:lang w:val="fr-CH"/>
-        </w:rPr>
-        <w:t xml:space="preserve"> ici</w:t>
-      </w:r>
-      <w:r>
-        <w:rPr>
-          <w:lang w:val="fr-CH"/>
-        </w:rPr>
-        <w:t xml:space="preserve">: </w:t>
+          <w:lang w:val="fr-CH"/>
+        </w:rPr>
+      </w:pPr>
+      <w:r>
+        <w:rPr>
+          <w:lang w:val="fr-CH"/>
+        </w:rPr>
+        <w:t xml:space="preserve">L’évolution de la </w:t>
       </w:r>
       <w:hyperlink r:id="rId6" w:history="1">
         <w:r>
@@ -387,54 +386,42 @@
             <w:rStyle w:val="Hyperlink"/>
             <w:lang w:val="fr-CH"/>
           </w:rPr>
-          <w:t>http://www.bloomberg.com/news/features/2015-11-18/heat-records-shatter-as-a-monster-el-nino-gathers-strength</w:t>
+          <w:t>température mondiale</w:t>
         </w:r>
       </w:hyperlink>
-    </w:p>
-    <w:p>
-      <w:pPr>
-        <w:pStyle w:val="ListParagraph"/>
-        <w:rPr>
-          <w:lang w:val="fr-CH"/>
-        </w:rPr>
-      </w:pPr>
-      <w:bookmarkStart w:id="0" w:name="_GoBack"/>
-      <w:bookmarkEnd w:id="0"/>
-    </w:p>
-    <w:p>
-      <w:pPr>
-        <w:rPr>
-          <w:lang w:val="fr-CH"/>
-        </w:rPr>
-      </w:pPr>
-    </w:p>
-    <w:p>
-      <w:pPr>
-        <w:rPr>
-          <w:lang w:val="fr-CH"/>
-        </w:rPr>
-      </w:pPr>
-    </w:p>
-    <w:p>
-      <w:pPr>
-        <w:rPr>
-          <w:lang w:val="fr-CH"/>
-        </w:rPr>
-      </w:pPr>
-    </w:p>
-    <w:p>
-      <w:pPr>
-        <w:rPr>
-          <w:lang w:val="fr-CH"/>
-        </w:rPr>
-      </w:pPr>
-    </w:p>
-    <w:p>
-      <w:pPr>
-        <w:rPr>
-          <w:lang w:val="fr-CH"/>
-        </w:rPr>
-      </w:pPr>
+      <w:r>
+        <w:rPr>
+          <w:lang w:val="fr-CH"/>
+        </w:rPr>
+        <w:t xml:space="preserve"> jusqu’en 2014 (en anglais) et modèle pour le graphique animé réalisé ici.</w:t>
+      </w:r>
+    </w:p>
+    <w:p>
+      <w:pPr>
+        <w:rPr>
+          <w:lang w:val="fr-CH"/>
+        </w:rPr>
+      </w:pPr>
+    </w:p>
+    <w:p>
+      <w:pPr>
+        <w:rPr>
+          <w:lang w:val="fr-CH"/>
+        </w:rPr>
+      </w:pPr>
+    </w:p>
+    <w:p>
+      <w:pPr>
+        <w:rPr>
+          <w:lang w:val="fr-CH"/>
+        </w:rPr>
+      </w:pPr>
+      <w:r>
+        <w:rPr>
+          <w:lang w:val="fr-CH"/>
+        </w:rPr>
+        <w:t>Duc-Quang Nguyen</w:t>
+      </w:r>
     </w:p>
     <w:p>
       <w:pPr>
@@ -459,133 +446,12 @@
     </w:p>
     <w:sectPr>
       <w:pgSz w:w="11906" w:h="16838"/>
-      <w:pgMar w:top="1417" w:right="1417" w:bottom="1134" w:left="1417" w:header="708" w:footer="708" w:gutter="0"/>
+      <w:pgMar w:top="720" w:right="720" w:bottom="720" w:left="720" w:header="708" w:footer="708" w:gutter="0"/>
       <w:cols w:space="708"/>
       <w:docGrid w:linePitch="360"/>
     </w:sectPr>
   </w:body>
 </w:document>
-</file>
-
-<file path=word/numbering.xml><?xml version="1.0" encoding="utf-8"?>
-<w:numbering xmlns:wpc="http://schemas.microsoft.com/office/word/2010/wordprocessingCanvas" xmlns:mc="http://schemas.openxmlformats.org/markup-compatibility/2006" xmlns:o="urn:schemas-microsoft-com:office:office" xmlns:r="http://schemas.openxmlformats.org/officeDocument/2006/relationships" xmlns:m="http://schemas.openxmlformats.org/officeDocument/2006/math" xmlns:v="urn:schemas-microsoft-com:vml" xmlns:wp14="http://schemas.microsoft.com/office/word/2010/wordprocessingDrawing" xmlns:wp="http://schemas.openxmlformats.org/drawingml/2006/wordprocessingDrawing" xmlns:w10="urn:schemas-microsoft-com:office:word" xmlns:w="http://schemas.openxmlformats.org/wordprocessingml/2006/main" xmlns:w14="http://schemas.microsoft.com/office/word/2010/wordml" xmlns:w15="http://schemas.microsoft.com/office/word/2012/wordml" xmlns:wpg="http://schemas.microsoft.com/office/word/2010/wordprocessingGroup" xmlns:wpi="http://schemas.microsoft.com/office/word/2010/wordprocessingInk" xmlns:wne="http://schemas.microsoft.com/office/word/2006/wordml" xmlns:wps="http://schemas.microsoft.com/office/word/2010/wordprocessingShape" mc:Ignorable="w14 w15 wp14">
-  <w:abstractNum w:abstractNumId="0" w15:restartNumberingAfterBreak="0">
-    <w:nsid w:val="64184586"/>
-    <w:multiLevelType w:val="hybridMultilevel"/>
-    <w:tmpl w:val="CEA29F0A"/>
-    <w:lvl w:ilvl="0" w:tplc="04090001">
-      <w:start w:val="1"/>
-      <w:numFmt w:val="bullet"/>
-      <w:lvlText w:val=""/>
-      <w:lvlJc w:val="left"/>
-      <w:pPr>
-        <w:ind w:left="720" w:hanging="360"/>
-      </w:pPr>
-      <w:rPr>
-        <w:rFonts w:ascii="Symbol" w:hAnsi="Symbol" w:hint="default"/>
-      </w:rPr>
-    </w:lvl>
-    <w:lvl w:ilvl="1" w:tplc="04090003" w:tentative="1">
-      <w:start w:val="1"/>
-      <w:numFmt w:val="bullet"/>
-      <w:lvlText w:val="o"/>
-      <w:lvlJc w:val="left"/>
-      <w:pPr>
-        <w:ind w:left="1440" w:hanging="360"/>
-      </w:pPr>
-      <w:rPr>
-        <w:rFonts w:ascii="Courier New" w:hAnsi="Courier New" w:cs="Courier New" w:hint="default"/>
-      </w:rPr>
-    </w:lvl>
-    <w:lvl w:ilvl="2" w:tplc="04090005" w:tentative="1">
-      <w:start w:val="1"/>
-      <w:numFmt w:val="bullet"/>
-      <w:lvlText w:val=""/>
-      <w:lvlJc w:val="left"/>
-      <w:pPr>
-        <w:ind w:left="2160" w:hanging="360"/>
-      </w:pPr>
-      <w:rPr>
-        <w:rFonts w:ascii="Wingdings" w:hAnsi="Wingdings" w:hint="default"/>
-      </w:rPr>
-    </w:lvl>
-    <w:lvl w:ilvl="3" w:tplc="04090001" w:tentative="1">
-      <w:start w:val="1"/>
-      <w:numFmt w:val="bullet"/>
-      <w:lvlText w:val=""/>
-      <w:lvlJc w:val="left"/>
-      <w:pPr>
-        <w:ind w:left="2880" w:hanging="360"/>
-      </w:pPr>
-      <w:rPr>
-        <w:rFonts w:ascii="Symbol" w:hAnsi="Symbol" w:hint="default"/>
-      </w:rPr>
-    </w:lvl>
-    <w:lvl w:ilvl="4" w:tplc="04090003" w:tentative="1">
-      <w:start w:val="1"/>
-      <w:numFmt w:val="bullet"/>
-      <w:lvlText w:val="o"/>
-      <w:lvlJc w:val="left"/>
-      <w:pPr>
-        <w:ind w:left="3600" w:hanging="360"/>
-      </w:pPr>
-      <w:rPr>
-        <w:rFonts w:ascii="Courier New" w:hAnsi="Courier New" w:cs="Courier New" w:hint="default"/>
-      </w:rPr>
-    </w:lvl>
-    <w:lvl w:ilvl="5" w:tplc="04090005" w:tentative="1">
-      <w:start w:val="1"/>
-      <w:numFmt w:val="bullet"/>
-      <w:lvlText w:val=""/>
-      <w:lvlJc w:val="left"/>
-      <w:pPr>
-        <w:ind w:left="4320" w:hanging="360"/>
-      </w:pPr>
-      <w:rPr>
-        <w:rFonts w:ascii="Wingdings" w:hAnsi="Wingdings" w:hint="default"/>
-      </w:rPr>
-    </w:lvl>
-    <w:lvl w:ilvl="6" w:tplc="04090001" w:tentative="1">
-      <w:start w:val="1"/>
-      <w:numFmt w:val="bullet"/>
-      <w:lvlText w:val=""/>
-      <w:lvlJc w:val="left"/>
-      <w:pPr>
-        <w:ind w:left="5040" w:hanging="360"/>
-      </w:pPr>
-      <w:rPr>
-        <w:rFonts w:ascii="Symbol" w:hAnsi="Symbol" w:hint="default"/>
-      </w:rPr>
-    </w:lvl>
-    <w:lvl w:ilvl="7" w:tplc="04090003" w:tentative="1">
-      <w:start w:val="1"/>
-      <w:numFmt w:val="bullet"/>
-      <w:lvlText w:val="o"/>
-      <w:lvlJc w:val="left"/>
-      <w:pPr>
-        <w:ind w:left="5760" w:hanging="360"/>
-      </w:pPr>
-      <w:rPr>
-        <w:rFonts w:ascii="Courier New" w:hAnsi="Courier New" w:cs="Courier New" w:hint="default"/>
-      </w:rPr>
-    </w:lvl>
-    <w:lvl w:ilvl="8" w:tplc="04090005" w:tentative="1">
-      <w:start w:val="1"/>
-      <w:numFmt w:val="bullet"/>
-      <w:lvlText w:val=""/>
-      <w:lvlJc w:val="left"/>
-      <w:pPr>
-        <w:ind w:left="6480" w:hanging="360"/>
-      </w:pPr>
-      <w:rPr>
-        <w:rFonts w:ascii="Wingdings" w:hAnsi="Wingdings" w:hint="default"/>
-      </w:rPr>
-    </w:lvl>
-  </w:abstractNum>
-  <w:num w:numId="1">
-    <w:abstractNumId w:val="0"/>
-  </w:num>
-</w:numbering>
 </file>
 
 <file path=word/styles.xml><?xml version="1.0" encoding="utf-8"?>
@@ -997,7 +863,7 @@
     <w:link w:val="Heading1Char"/>
     <w:uiPriority w:val="9"/>
     <w:qFormat/>
-    <w:rsid w:val="006B7E98"/>
+    <w:rsid w:val="00A55C26"/>
     <w:pPr>
       <w:keepNext/>
       <w:keepLines/>
@@ -1009,6 +875,50 @@
       <w:color w:val="2E74B5" w:themeColor="accent1" w:themeShade="BF"/>
       <w:sz w:val="32"/>
       <w:szCs w:val="32"/>
+    </w:rPr>
+  </w:style>
+  <w:style w:type="paragraph" w:styleId="Heading2">
+    <w:name w:val="heading 2"/>
+    <w:basedOn w:val="Normal"/>
+    <w:next w:val="Normal"/>
+    <w:link w:val="Heading2Char"/>
+    <w:uiPriority w:val="9"/>
+    <w:unhideWhenUsed/>
+    <w:qFormat/>
+    <w:rsid w:val="00FA372B"/>
+    <w:pPr>
+      <w:keepNext/>
+      <w:keepLines/>
+      <w:spacing w:before="40"/>
+      <w:outlineLvl w:val="1"/>
+    </w:pPr>
+    <w:rPr>
+      <w:rFonts w:asciiTheme="majorHAnsi" w:eastAsiaTheme="majorEastAsia" w:hAnsiTheme="majorHAnsi" w:cstheme="majorBidi"/>
+      <w:color w:val="2E74B5" w:themeColor="accent1" w:themeShade="BF"/>
+      <w:sz w:val="26"/>
+      <w:szCs w:val="26"/>
+    </w:rPr>
+  </w:style>
+  <w:style w:type="paragraph" w:styleId="Heading3">
+    <w:name w:val="heading 3"/>
+    <w:basedOn w:val="Normal"/>
+    <w:next w:val="Normal"/>
+    <w:link w:val="Heading3Char"/>
+    <w:uiPriority w:val="9"/>
+    <w:unhideWhenUsed/>
+    <w:qFormat/>
+    <w:rsid w:val="00FA372B"/>
+    <w:pPr>
+      <w:keepNext/>
+      <w:keepLines/>
+      <w:spacing w:before="40"/>
+      <w:outlineLvl w:val="2"/>
+    </w:pPr>
+    <w:rPr>
+      <w:rFonts w:asciiTheme="majorHAnsi" w:eastAsiaTheme="majorEastAsia" w:hAnsiTheme="majorHAnsi" w:cstheme="majorBidi"/>
+      <w:color w:val="1F4D78" w:themeColor="accent1" w:themeShade="7F"/>
+      <w:sz w:val="24"/>
+      <w:szCs w:val="24"/>
     </w:rPr>
   </w:style>
   <w:style w:type="character" w:default="1" w:styleId="DefaultParagraphFont">
@@ -1043,12 +953,45 @@
     <w:basedOn w:val="DefaultParagraphFont"/>
     <w:link w:val="Heading1"/>
     <w:uiPriority w:val="9"/>
-    <w:rsid w:val="006B7E98"/>
+    <w:rsid w:val="00A55C26"/>
     <w:rPr>
       <w:rFonts w:asciiTheme="majorHAnsi" w:eastAsiaTheme="majorEastAsia" w:hAnsiTheme="majorHAnsi" w:cstheme="majorBidi"/>
       <w:color w:val="2E74B5" w:themeColor="accent1" w:themeShade="BF"/>
       <w:sz w:val="32"/>
       <w:szCs w:val="32"/>
+    </w:rPr>
+  </w:style>
+  <w:style w:type="paragraph" w:styleId="Title">
+    <w:name w:val="Title"/>
+    <w:basedOn w:val="Normal"/>
+    <w:next w:val="Normal"/>
+    <w:link w:val="TitleChar"/>
+    <w:uiPriority w:val="10"/>
+    <w:qFormat/>
+    <w:rsid w:val="00A55C26"/>
+    <w:pPr>
+      <w:contextualSpacing/>
+    </w:pPr>
+    <w:rPr>
+      <w:rFonts w:asciiTheme="majorHAnsi" w:eastAsiaTheme="majorEastAsia" w:hAnsiTheme="majorHAnsi" w:cstheme="majorBidi"/>
+      <w:spacing w:val="-10"/>
+      <w:kern w:val="28"/>
+      <w:sz w:val="56"/>
+      <w:szCs w:val="56"/>
+    </w:rPr>
+  </w:style>
+  <w:style w:type="character" w:customStyle="1" w:styleId="TitleChar">
+    <w:name w:val="Title Char"/>
+    <w:basedOn w:val="DefaultParagraphFont"/>
+    <w:link w:val="Title"/>
+    <w:uiPriority w:val="10"/>
+    <w:rsid w:val="00A55C26"/>
+    <w:rPr>
+      <w:rFonts w:asciiTheme="majorHAnsi" w:eastAsiaTheme="majorEastAsia" w:hAnsiTheme="majorHAnsi" w:cstheme="majorBidi"/>
+      <w:spacing w:val="-10"/>
+      <w:kern w:val="28"/>
+      <w:sz w:val="56"/>
+      <w:szCs w:val="56"/>
     </w:rPr>
   </w:style>
   <w:style w:type="paragraph" w:styleId="Subtitle">
@@ -1058,7 +1001,7 @@
     <w:link w:val="SubtitleChar"/>
     <w:uiPriority w:val="11"/>
     <w:qFormat/>
-    <w:rsid w:val="000E21C1"/>
+    <w:rsid w:val="00926F5C"/>
     <w:pPr>
       <w:numPr>
         <w:ilvl w:val="1"/>
@@ -1077,21 +1020,36 @@
     <w:basedOn w:val="DefaultParagraphFont"/>
     <w:link w:val="Subtitle"/>
     <w:uiPriority w:val="11"/>
-    <w:rsid w:val="000E21C1"/>
+    <w:rsid w:val="00926F5C"/>
     <w:rPr>
       <w:color w:val="5A5A5A" w:themeColor="text1" w:themeTint="A5"/>
       <w:spacing w:val="15"/>
     </w:rPr>
   </w:style>
-  <w:style w:type="character" w:styleId="Hyperlink">
-    <w:name w:val="Hyperlink"/>
+  <w:style w:type="character" w:customStyle="1" w:styleId="Heading2Char">
+    <w:name w:val="Heading 2 Char"/>
     <w:basedOn w:val="DefaultParagraphFont"/>
-    <w:uiPriority w:val="99"/>
-    <w:unhideWhenUsed/>
-    <w:rsid w:val="001F5802"/>
+    <w:link w:val="Heading2"/>
+    <w:uiPriority w:val="9"/>
+    <w:rsid w:val="00FA372B"/>
     <w:rPr>
-      <w:color w:val="0563C1" w:themeColor="hyperlink"/>
-      <w:u w:val="single"/>
+      <w:rFonts w:asciiTheme="majorHAnsi" w:eastAsiaTheme="majorEastAsia" w:hAnsiTheme="majorHAnsi" w:cstheme="majorBidi"/>
+      <w:color w:val="2E74B5" w:themeColor="accent1" w:themeShade="BF"/>
+      <w:sz w:val="26"/>
+      <w:szCs w:val="26"/>
+    </w:rPr>
+  </w:style>
+  <w:style w:type="character" w:customStyle="1" w:styleId="Heading3Char">
+    <w:name w:val="Heading 3 Char"/>
+    <w:basedOn w:val="DefaultParagraphFont"/>
+    <w:link w:val="Heading3"/>
+    <w:uiPriority w:val="9"/>
+    <w:rsid w:val="00FA372B"/>
+    <w:rPr>
+      <w:rFonts w:asciiTheme="majorHAnsi" w:eastAsiaTheme="majorEastAsia" w:hAnsiTheme="majorHAnsi" w:cstheme="majorBidi"/>
+      <w:color w:val="1F4D78" w:themeColor="accent1" w:themeShade="7F"/>
+      <w:sz w:val="24"/>
+      <w:szCs w:val="24"/>
     </w:rPr>
   </w:style>
   <w:style w:type="paragraph" w:styleId="IntenseQuote">
@@ -1101,7 +1059,7 @@
     <w:link w:val="IntenseQuoteChar"/>
     <w:uiPriority w:val="30"/>
     <w:qFormat/>
-    <w:rsid w:val="003F1FCB"/>
+    <w:rsid w:val="00893F31"/>
     <w:pPr>
       <w:pBdr>
         <w:top w:val="single" w:sz="4" w:space="10" w:color="5B9BD5" w:themeColor="accent1"/>
@@ -1122,7 +1080,7 @@
     <w:basedOn w:val="DefaultParagraphFont"/>
     <w:link w:val="IntenseQuote"/>
     <w:uiPriority w:val="30"/>
-    <w:rsid w:val="003F1FCB"/>
+    <w:rsid w:val="00893F31"/>
     <w:rPr>
       <w:rFonts w:ascii="Arial" w:hAnsi="Arial"/>
       <w:i/>
@@ -1131,72 +1089,16 @@
       <w:sz w:val="20"/>
     </w:rPr>
   </w:style>
-  <w:style w:type="paragraph" w:styleId="Quote">
-    <w:name w:val="Quote"/>
-    <w:basedOn w:val="Normal"/>
-    <w:next w:val="Normal"/>
-    <w:link w:val="QuoteChar"/>
-    <w:uiPriority w:val="29"/>
-    <w:qFormat/>
-    <w:rsid w:val="003F1FCB"/>
-    <w:pPr>
-      <w:spacing w:before="200" w:after="160"/>
-      <w:ind w:left="864" w:right="864"/>
-      <w:jc w:val="center"/>
-    </w:pPr>
+  <w:style w:type="character" w:styleId="Hyperlink">
+    <w:name w:val="Hyperlink"/>
+    <w:basedOn w:val="DefaultParagraphFont"/>
+    <w:uiPriority w:val="99"/>
+    <w:unhideWhenUsed/>
+    <w:rsid w:val="009D37A8"/>
     <w:rPr>
-      <w:i/>
-      <w:iCs/>
-      <w:color w:val="404040" w:themeColor="text1" w:themeTint="BF"/>
+      <w:color w:val="0563C1" w:themeColor="hyperlink"/>
+      <w:u w:val="single"/>
     </w:rPr>
-  </w:style>
-  <w:style w:type="character" w:customStyle="1" w:styleId="QuoteChar">
-    <w:name w:val="Quote Char"/>
-    <w:basedOn w:val="DefaultParagraphFont"/>
-    <w:link w:val="Quote"/>
-    <w:uiPriority w:val="29"/>
-    <w:rsid w:val="003F1FCB"/>
-    <w:rPr>
-      <w:rFonts w:ascii="Arial" w:hAnsi="Arial"/>
-      <w:i/>
-      <w:iCs/>
-      <w:color w:val="404040" w:themeColor="text1" w:themeTint="BF"/>
-      <w:sz w:val="20"/>
-    </w:rPr>
-  </w:style>
-  <w:style w:type="character" w:styleId="SubtleReference">
-    <w:name w:val="Subtle Reference"/>
-    <w:basedOn w:val="DefaultParagraphFont"/>
-    <w:uiPriority w:val="31"/>
-    <w:qFormat/>
-    <w:rsid w:val="003F1FCB"/>
-    <w:rPr>
-      <w:smallCaps/>
-      <w:color w:val="5A5A5A" w:themeColor="text1" w:themeTint="A5"/>
-    </w:rPr>
-  </w:style>
-  <w:style w:type="character" w:styleId="IntenseEmphasis">
-    <w:name w:val="Intense Emphasis"/>
-    <w:basedOn w:val="DefaultParagraphFont"/>
-    <w:uiPriority w:val="21"/>
-    <w:qFormat/>
-    <w:rsid w:val="003F1FCB"/>
-    <w:rPr>
-      <w:i/>
-      <w:iCs/>
-      <w:color w:val="5B9BD5" w:themeColor="accent1"/>
-    </w:rPr>
-  </w:style>
-  <w:style w:type="paragraph" w:styleId="ListParagraph">
-    <w:name w:val="List Paragraph"/>
-    <w:basedOn w:val="Normal"/>
-    <w:uiPriority w:val="34"/>
-    <w:qFormat/>
-    <w:rsid w:val="00CA6592"/>
-    <w:pPr>
-      <w:ind w:left="720"/>
-      <w:contextualSpacing/>
-    </w:pPr>
   </w:style>
 </w:styles>
 </file>
@@ -1460,4 +1362,16 @@
     </a:ext>
   </a:extLst>
 </a:theme>
+</file>
+
+<file path=customXml/item1.xml><?xml version="1.0" encoding="utf-8"?>
+<b:Sources xmlns:b="http://schemas.openxmlformats.org/officeDocument/2006/bibliography" xmlns="http://schemas.openxmlformats.org/officeDocument/2006/bibliography" SelectedStyle="\APASixthEditionOfficeOnline.xsl" StyleName="APA" Version="6"/>
+</file>
+
+<file path=customXml/itemProps1.xml><?xml version="1.0" encoding="utf-8"?>
+<ds:datastoreItem xmlns:ds="http://schemas.openxmlformats.org/officeDocument/2006/customXml" ds:itemID="{670420E2-DB48-4C13-AD77-8C676828F549}">
+  <ds:schemaRefs>
+    <ds:schemaRef ds:uri="http://schemas.openxmlformats.org/officeDocument/2006/bibliography"/>
+  </ds:schemaRefs>
+</ds:datastoreItem>
 </file>
</xml_diff>